<commit_message>
arreglo en el word
</commit_message>
<xml_diff>
--- a/Ideación.docx
+++ b/Ideación.docx
@@ -742,39 +742,21 @@
         </w:rPr>
         <w:t>a lo largo de su viaje se encontrará con</w:t>
       </w:r>
-    </w:p>
-    <w:p>
-      <w:pPr>
-        <w:spacing w:line="480" w:lineRule="auto"/>
-        <w:rPr>
-          <w:rFonts w:ascii="Times New Roman" w:hAnsi="Times New Roman" w:cs="Times New Roman"/>
-          <w:sz w:val="24"/>
-        </w:rPr>
-      </w:pPr>
-    </w:p>
-    <w:p>
-      <w:pPr>
-        <w:spacing w:line="480" w:lineRule="auto"/>
-        <w:rPr>
-          <w:rFonts w:ascii="Times New Roman" w:hAnsi="Times New Roman" w:cs="Times New Roman"/>
-          <w:sz w:val="24"/>
-        </w:rPr>
-      </w:pPr>
-      <w:proofErr w:type="gramStart"/>
-      <w:r>
-        <w:rPr>
-          <w:rFonts w:ascii="Times New Roman" w:hAnsi="Times New Roman" w:cs="Times New Roman"/>
-          <w:sz w:val="24"/>
-        </w:rPr>
-        <w:t>tendrá</w:t>
-      </w:r>
-      <w:proofErr w:type="gramEnd"/>
-      <w:r>
-        <w:rPr>
-          <w:rFonts w:ascii="Times New Roman" w:hAnsi="Times New Roman" w:cs="Times New Roman"/>
-          <w:sz w:val="24"/>
-        </w:rPr>
-        <w:t xml:space="preserve"> que esquivar obstáculos como edificios y bolas de fuego que estará lanzando un dragón del mundo alterno hasta recolectar 10 hojas de marihuana que estarán puestas por el mapa. Al recolectarlas, pasará al siguiente nivel en donde será Rick </w:t>
+      <w:r>
+        <w:rPr>
+          <w:rFonts w:ascii="Times New Roman" w:hAnsi="Times New Roman" w:cs="Times New Roman"/>
+          <w:sz w:val="24"/>
+        </w:rPr>
+        <w:t xml:space="preserve"> edificios y bolas de fuego que tendrá que esquivar para poder alcanzar su objetivo que es coleccionar 10 hojas de marihuana que estarán por los cielos. </w:t>
+      </w:r>
+      <w:bookmarkStart w:id="0" w:name="_GoBack"/>
+      <w:bookmarkEnd w:id="0"/>
+      <w:r>
+        <w:rPr>
+          <w:rFonts w:ascii="Times New Roman" w:hAnsi="Times New Roman" w:cs="Times New Roman"/>
+          <w:sz w:val="24"/>
+        </w:rPr>
+        <w:t xml:space="preserve">Al recolectarlas, pasará al siguiente nivel en donde será Rick </w:t>
       </w:r>
       <w:r>
         <w:rPr>
@@ -993,7 +975,6 @@
         <w:spacing w:line="240" w:lineRule="auto"/>
         <w:jc w:val="center"/>
       </w:pPr>
-      <w:bookmarkStart w:id="0" w:name="_GoBack"/>
       <w:r>
         <w:rPr>
           <w:noProof/>
@@ -1048,7 +1029,6 @@
           </wp:inline>
         </w:drawing>
       </w:r>
-      <w:bookmarkEnd w:id="0"/>
     </w:p>
     <w:p>
       <w:pPr>

</xml_diff>

<commit_message>
se borran algunas cosas innecesarias y se crea el trailer
</commit_message>
<xml_diff>
--- a/Ideación.docx
+++ b/Ideación.docx
@@ -1,6 +1,6 @@
 
 <file path=word/document.xml><?xml version="1.0" encoding="utf-8"?>
-<w:document xmlns:wpc="http://schemas.microsoft.com/office/word/2010/wordprocessingCanvas" xmlns:cx="http://schemas.microsoft.com/office/drawing/2014/chartex" xmlns:cx1="http://schemas.microsoft.com/office/drawing/2015/9/8/chartex" xmlns:cx2="http://schemas.microsoft.com/office/drawing/2015/10/21/chartex" xmlns:cx3="http://schemas.microsoft.com/office/drawing/2016/5/9/chartex" xmlns:cx4="http://schemas.microsoft.com/office/drawing/2016/5/10/chartex" xmlns:cx5="http://schemas.microsoft.com/office/drawing/2016/5/11/chartex" xmlns:cx6="http://schemas.microsoft.com/office/drawing/2016/5/12/chartex" xmlns:cx7="http://schemas.microsoft.com/office/drawing/2016/5/13/chartex" xmlns:cx8="http://schemas.microsoft.com/office/drawing/2016/5/14/chartex" xmlns:mc="http://schemas.openxmlformats.org/markup-compatibility/2006" xmlns:aink="http://schemas.microsoft.com/office/drawing/2016/ink" xmlns:am3d="http://schemas.microsoft.com/office/drawing/2017/model3d" xmlns:o="urn:schemas-microsoft-com:office:office" xmlns:r="http://schemas.openxmlformats.org/officeDocument/2006/relationships" xmlns:m="http://schemas.openxmlformats.org/officeDocument/2006/math" xmlns:v="urn:schemas-microsoft-com:vml" xmlns:wp14="http://schemas.microsoft.com/office/word/2010/wordprocessingDrawing" xmlns:wp="http://schemas.openxmlformats.org/drawingml/2006/wordprocessingDrawing" xmlns:w10="urn:schemas-microsoft-com:office:word" xmlns:w="http://schemas.openxmlformats.org/wordprocessingml/2006/main" xmlns:w14="http://schemas.microsoft.com/office/word/2010/wordml" xmlns:w15="http://schemas.microsoft.com/office/word/2012/wordml" xmlns:w16cid="http://schemas.microsoft.com/office/word/2016/wordml/cid" xmlns:w16se="http://schemas.microsoft.com/office/word/2015/wordml/symex" xmlns:wpg="http://schemas.microsoft.com/office/word/2010/wordprocessingGroup" xmlns:wpi="http://schemas.microsoft.com/office/word/2010/wordprocessingInk" xmlns:wne="http://schemas.microsoft.com/office/word/2006/wordml" xmlns:wps="http://schemas.microsoft.com/office/word/2010/wordprocessingShape" mc:Ignorable="w14 w15 w16se w16cid wp14">
+<w:document xmlns:wpc="http://schemas.microsoft.com/office/word/2010/wordprocessingCanvas" xmlns:mc="http://schemas.openxmlformats.org/markup-compatibility/2006" xmlns:o="urn:schemas-microsoft-com:office:office" xmlns:r="http://schemas.openxmlformats.org/officeDocument/2006/relationships" xmlns:m="http://schemas.openxmlformats.org/officeDocument/2006/math" xmlns:v="urn:schemas-microsoft-com:vml" xmlns:wp14="http://schemas.microsoft.com/office/word/2010/wordprocessingDrawing" xmlns:wp="http://schemas.openxmlformats.org/drawingml/2006/wordprocessingDrawing" xmlns:w10="urn:schemas-microsoft-com:office:word" xmlns:w="http://schemas.openxmlformats.org/wordprocessingml/2006/main" xmlns:w14="http://schemas.microsoft.com/office/word/2010/wordml" xmlns:w15="http://schemas.microsoft.com/office/word/2012/wordml" xmlns:wpg="http://schemas.microsoft.com/office/word/2010/wordprocessingGroup" xmlns:wpi="http://schemas.microsoft.com/office/word/2010/wordprocessingInk" xmlns:wne="http://schemas.microsoft.com/office/word/2006/wordml" xmlns:wps="http://schemas.microsoft.com/office/word/2010/wordprocessingShape" mc:Ignorable="w14 w15 wp14">
   <w:body>
     <w:p>
       <w:pPr>
@@ -498,6 +498,7 @@
           <w:rFonts w:ascii="Times New Roman" w:hAnsi="Times New Roman" w:cs="Times New Roman"/>
           <w:sz w:val="24"/>
         </w:rPr>
+        <w:lastRenderedPageBreak/>
         <w:t>Rick, Morty y Beth deciden entrar en el portal con la intención de traer de vuelta al dragón con ellos. En el mundo alternativo, se enfrentan al mago y a otros dragones que desean librarse de él, ya que están hartos de su dominio. Al final, Rick, Morty y Beth ganan la pelea y derrotan al mago. Abren un portal que los lleva de regreso a casa, junto con el dragón.</w:t>
       </w:r>
     </w:p>
@@ -532,49 +533,28 @@
           <w:rFonts w:ascii="Times New Roman" w:hAnsi="Times New Roman" w:cs="Times New Roman"/>
           <w:sz w:val="24"/>
         </w:rPr>
-        <w:t xml:space="preserve">El juego constará de 2 niveles, en el primer nivel el usuario va a manejar el viaje por los cielos de Rick montado en Balthromaw, tendrá que esquivar obstáculos como edificios y bolas de fuego que estará lanzando un dragón del mundo alterno hasta recolectar 10 hojas de marihuana que estarán puestas por el mapa. Al recolectarlas, pasará al siguiente nivel en donde será Rick </w:t>
-      </w:r>
-      <w:r>
-        <w:rPr>
-          <w:rFonts w:ascii="Times New Roman" w:hAnsi="Times New Roman" w:cs="Times New Roman"/>
-          <w:sz w:val="24"/>
-        </w:rPr>
-        <w:t xml:space="preserve">quien </w:t>
-      </w:r>
-      <w:r>
-        <w:rPr>
-          <w:rFonts w:ascii="Times New Roman" w:hAnsi="Times New Roman" w:cs="Times New Roman"/>
-          <w:sz w:val="24"/>
-        </w:rPr>
-        <w:t>pele</w:t>
-      </w:r>
-      <w:r>
-        <w:rPr>
-          <w:rFonts w:ascii="Times New Roman" w:hAnsi="Times New Roman" w:cs="Times New Roman"/>
-          <w:sz w:val="24"/>
-        </w:rPr>
-        <w:t>e</w:t>
-      </w:r>
-      <w:r>
-        <w:rPr>
-          <w:rFonts w:ascii="Times New Roman" w:hAnsi="Times New Roman" w:cs="Times New Roman"/>
-          <w:sz w:val="24"/>
-        </w:rPr>
-        <w:t xml:space="preserve"> contra los dragones del mundo alterno para salvar a Balthromaw</w:t>
-      </w:r>
-      <w:r>
-        <w:rPr>
-          <w:rFonts w:ascii="Times New Roman" w:hAnsi="Times New Roman" w:cs="Times New Roman"/>
-          <w:sz w:val="24"/>
-        </w:rPr>
-        <w:t>.</w:t>
-      </w:r>
-      <w:r>
-        <w:rPr>
-          <w:rFonts w:ascii="Times New Roman" w:hAnsi="Times New Roman" w:cs="Times New Roman"/>
-          <w:sz w:val="24"/>
-        </w:rPr>
-        <w:t xml:space="preserve"> Rick tendrá una pistola que lanza balas y los dragones lanzarán bolas de fuego.</w:t>
+        <w:t xml:space="preserve">El juego constará de 2 niveles, </w:t>
+      </w:r>
+      <w:r>
+        <w:rPr>
+          <w:rFonts w:ascii="Times New Roman" w:hAnsi="Times New Roman" w:cs="Times New Roman"/>
+          <w:sz w:val="24"/>
+        </w:rPr>
+        <w:t xml:space="preserve">el nivel fácil y el difícil, ambos niveles tratan de </w:t>
+      </w:r>
+      <w:r>
+        <w:rPr>
+          <w:rFonts w:ascii="Times New Roman" w:hAnsi="Times New Roman" w:cs="Times New Roman"/>
+          <w:sz w:val="24"/>
+        </w:rPr>
+        <w:t>Balthromaw</w:t>
+      </w:r>
+      <w:r>
+        <w:rPr>
+          <w:rFonts w:ascii="Times New Roman" w:hAnsi="Times New Roman" w:cs="Times New Roman"/>
+          <w:sz w:val="24"/>
+        </w:rPr>
+        <w:t xml:space="preserve"> volando por los cielos intentando recolectar hojas de marihuana para poder drogarse, pero debe intentar no morir por los obstáculos puestos por el mapa como edificios y bolas de fuego que estas son tiradas por otro dragón del mundo alterno del mago. </w:t>
       </w:r>
     </w:p>
     <w:p>
@@ -590,7 +570,44 @@
           <w:rFonts w:ascii="Times New Roman" w:hAnsi="Times New Roman" w:cs="Times New Roman"/>
           <w:sz w:val="24"/>
         </w:rPr>
-        <w:t>A continuación, se mostrarán las imágenes seleccionadas para cada nivel:</w:t>
+        <w:t>El dragón podrá esquivar los obstáculos moviéndose hacia arriba o hacia abajo dependiendo de la situación para poder sobrevivir y re</w:t>
+      </w:r>
+      <w:r>
+        <w:rPr>
+          <w:rFonts w:ascii="Times New Roman" w:hAnsi="Times New Roman" w:cs="Times New Roman"/>
+          <w:sz w:val="24"/>
+        </w:rPr>
+        <w:t>colectar las hojas de marihuana. El jugador podrá escoger el nivel de dificultad, si escoge fácil los edificios y las bolas de fuego tendrán una velocidad relativamente baja para no morir tan fácil y poder recolectar la mayor cantidad de marihuana posible. Si escoge el nivel difícil, los edificios y la bola de fuego tendrán una velocidad mucho mayor y también aparecerán menos hojas de marihuana por el mapa y además más lentas, lo que hace el juego más difícil</w:t>
+      </w:r>
+      <w:r>
+        <w:rPr>
+          <w:rFonts w:ascii="Times New Roman" w:hAnsi="Times New Roman" w:cs="Times New Roman"/>
+          <w:sz w:val="24"/>
+        </w:rPr>
+        <w:t xml:space="preserve"> </w:t>
+      </w:r>
+    </w:p>
+    <w:p>
+      <w:pPr>
+        <w:spacing w:line="480" w:lineRule="auto"/>
+        <w:rPr>
+          <w:rFonts w:ascii="Times New Roman" w:hAnsi="Times New Roman" w:cs="Times New Roman"/>
+          <w:sz w:val="24"/>
+        </w:rPr>
+      </w:pPr>
+      <w:r>
+        <w:rPr>
+          <w:rFonts w:ascii="Times New Roman" w:hAnsi="Times New Roman" w:cs="Times New Roman"/>
+          <w:sz w:val="24"/>
+        </w:rPr>
+        <w:t xml:space="preserve">A continuación, se mostrarán las imágenes seleccionadas </w:t>
+      </w:r>
+      <w:r>
+        <w:rPr>
+          <w:rFonts w:ascii="Times New Roman" w:hAnsi="Times New Roman" w:cs="Times New Roman"/>
+          <w:sz w:val="24"/>
+        </w:rPr>
+        <w:t>para los niveles:</w:t>
       </w:r>
     </w:p>
     <w:p>
@@ -625,6 +642,7 @@
           <w:b/>
           <w:sz w:val="24"/>
         </w:rPr>
+        <w:lastRenderedPageBreak/>
         <w:t>Nivel 1</w:t>
       </w:r>
     </w:p>
@@ -637,6 +655,7 @@
       <w:r>
         <w:rPr>
           <w:noProof/>
+          <w:lang w:eastAsia="es-CO"/>
         </w:rPr>
         <w:drawing>
           <wp:inline distT="0" distB="0" distL="0" distR="0">
@@ -700,14 +719,36 @@
       <w:r>
         <w:t xml:space="preserve">Imagen </w:t>
       </w:r>
-      <w:fldSimple w:instr=" SEQ Imagen \* ARABIC ">
-        <w:r>
-          <w:rPr>
-            <w:noProof/>
-          </w:rPr>
-          <w:t>1</w:t>
-        </w:r>
-      </w:fldSimple>
+      <w:r>
+        <w:rPr>
+          <w:noProof/>
+        </w:rPr>
+        <w:fldChar w:fldCharType="begin"/>
+      </w:r>
+      <w:r>
+        <w:rPr>
+          <w:noProof/>
+        </w:rPr>
+        <w:instrText xml:space="preserve"> SEQ Imagen \* ARABIC </w:instrText>
+      </w:r>
+      <w:r>
+        <w:rPr>
+          <w:noProof/>
+        </w:rPr>
+        <w:fldChar w:fldCharType="separate"/>
+      </w:r>
+      <w:r>
+        <w:rPr>
+          <w:noProof/>
+        </w:rPr>
+        <w:t>1</w:t>
+      </w:r>
+      <w:r>
+        <w:rPr>
+          <w:noProof/>
+        </w:rPr>
+        <w:fldChar w:fldCharType="end"/>
+      </w:r>
       <w:r>
         <w:t xml:space="preserve"> Fondo nivel 1</w:t>
       </w:r>
@@ -721,6 +762,7 @@
       <w:r>
         <w:rPr>
           <w:noProof/>
+          <w:lang w:eastAsia="es-CO"/>
         </w:rPr>
         <w:drawing>
           <wp:inline distT="0" distB="0" distL="0" distR="0">
@@ -780,14 +822,36 @@
       <w:r>
         <w:t xml:space="preserve">Imagen </w:t>
       </w:r>
-      <w:fldSimple w:instr=" SEQ Imagen \* ARABIC ">
-        <w:r>
-          <w:rPr>
-            <w:noProof/>
-          </w:rPr>
-          <w:t>2</w:t>
-        </w:r>
-      </w:fldSimple>
+      <w:r>
+        <w:rPr>
+          <w:noProof/>
+        </w:rPr>
+        <w:fldChar w:fldCharType="begin"/>
+      </w:r>
+      <w:r>
+        <w:rPr>
+          <w:noProof/>
+        </w:rPr>
+        <w:instrText xml:space="preserve"> SEQ Imagen \* ARABIC </w:instrText>
+      </w:r>
+      <w:r>
+        <w:rPr>
+          <w:noProof/>
+        </w:rPr>
+        <w:fldChar w:fldCharType="separate"/>
+      </w:r>
+      <w:r>
+        <w:rPr>
+          <w:noProof/>
+        </w:rPr>
+        <w:t>2</w:t>
+      </w:r>
+      <w:r>
+        <w:rPr>
+          <w:noProof/>
+        </w:rPr>
+        <w:fldChar w:fldCharType="end"/>
+      </w:r>
       <w:r>
         <w:t xml:space="preserve"> Obstáculos inferiores del nivel 1</w:t>
       </w:r>
@@ -806,7 +870,9 @@
       <w:r>
         <w:rPr>
           <w:noProof/>
-        </w:rPr>
+          <w:lang w:eastAsia="es-CO"/>
+        </w:rPr>
+        <w:lastRenderedPageBreak/>
         <w:drawing>
           <wp:inline distT="0" distB="0" distL="0" distR="0">
             <wp:extent cx="3544584" cy="3707221"/>
@@ -869,14 +935,36 @@
       <w:r>
         <w:t xml:space="preserve">Imagen </w:t>
       </w:r>
-      <w:fldSimple w:instr=" SEQ Imagen \* ARABIC ">
-        <w:r>
-          <w:rPr>
-            <w:noProof/>
-          </w:rPr>
-          <w:t>3</w:t>
-        </w:r>
-      </w:fldSimple>
+      <w:r>
+        <w:rPr>
+          <w:noProof/>
+        </w:rPr>
+        <w:fldChar w:fldCharType="begin"/>
+      </w:r>
+      <w:r>
+        <w:rPr>
+          <w:noProof/>
+        </w:rPr>
+        <w:instrText xml:space="preserve"> SEQ Imagen \* ARABIC </w:instrText>
+      </w:r>
+      <w:r>
+        <w:rPr>
+          <w:noProof/>
+        </w:rPr>
+        <w:fldChar w:fldCharType="separate"/>
+      </w:r>
+      <w:r>
+        <w:rPr>
+          <w:noProof/>
+        </w:rPr>
+        <w:t>3</w:t>
+      </w:r>
+      <w:r>
+        <w:rPr>
+          <w:noProof/>
+        </w:rPr>
+        <w:fldChar w:fldCharType="end"/>
+      </w:r>
       <w:r>
         <w:t xml:space="preserve"> </w:t>
       </w:r>
@@ -902,6 +990,7 @@
       <w:r>
         <w:rPr>
           <w:noProof/>
+          <w:lang w:eastAsia="es-CO"/>
         </w:rPr>
         <w:drawing>
           <wp:inline distT="0" distB="0" distL="0" distR="0">
@@ -965,14 +1054,36 @@
       <w:r>
         <w:t xml:space="preserve">Imagen </w:t>
       </w:r>
-      <w:fldSimple w:instr=" SEQ Imagen \* ARABIC ">
-        <w:r>
-          <w:rPr>
-            <w:noProof/>
-          </w:rPr>
-          <w:t>4</w:t>
-        </w:r>
-      </w:fldSimple>
+      <w:r>
+        <w:rPr>
+          <w:noProof/>
+        </w:rPr>
+        <w:fldChar w:fldCharType="begin"/>
+      </w:r>
+      <w:r>
+        <w:rPr>
+          <w:noProof/>
+        </w:rPr>
+        <w:instrText xml:space="preserve"> SEQ Imagen \* ARABIC </w:instrText>
+      </w:r>
+      <w:r>
+        <w:rPr>
+          <w:noProof/>
+        </w:rPr>
+        <w:fldChar w:fldCharType="separate"/>
+      </w:r>
+      <w:r>
+        <w:rPr>
+          <w:noProof/>
+        </w:rPr>
+        <w:t>4</w:t>
+      </w:r>
+      <w:r>
+        <w:rPr>
+          <w:noProof/>
+        </w:rPr>
+        <w:fldChar w:fldCharType="end"/>
+      </w:r>
       <w:r>
         <w:t xml:space="preserve"> Sprites Obstáculo superior del nivel 1</w:t>
       </w:r>
@@ -995,6 +1106,7 @@
       <w:r>
         <w:rPr>
           <w:noProof/>
+          <w:lang w:eastAsia="es-CO"/>
         </w:rPr>
         <w:drawing>
           <wp:inline distT="0" distB="0" distL="0" distR="0">
@@ -1081,14 +1193,13 @@
           <w:sz w:val="24"/>
         </w:rPr>
       </w:pPr>
-      <w:bookmarkStart w:id="0" w:name="_GoBack"/>
-      <w:bookmarkEnd w:id="0"/>
       <w:r>
         <w:rPr>
           <w:rFonts w:ascii="Times New Roman" w:hAnsi="Times New Roman" w:cs="Times New Roman"/>
           <w:b/>
           <w:sz w:val="24"/>
         </w:rPr>
+        <w:lastRenderedPageBreak/>
         <w:t>Nivel 2</w:t>
       </w:r>
     </w:p>
@@ -1101,6 +1212,7 @@
       <w:r>
         <w:rPr>
           <w:noProof/>
+          <w:lang w:eastAsia="es-CO"/>
         </w:rPr>
         <w:drawing>
           <wp:inline distT="0" distB="0" distL="0" distR="0">
@@ -1174,6 +1286,7 @@
       <w:r>
         <w:rPr>
           <w:noProof/>
+          <w:lang w:eastAsia="es-CO"/>
         </w:rPr>
         <w:drawing>
           <wp:inline distT="0" distB="0" distL="0" distR="0">
@@ -1227,6 +1340,7 @@
       <w:r>
         <w:rPr>
           <w:noProof/>
+          <w:lang w:eastAsia="es-CO"/>
         </w:rPr>
         <w:drawing>
           <wp:inline distT="0" distB="0" distL="0" distR="0">
@@ -1280,6 +1394,7 @@
       <w:r>
         <w:rPr>
           <w:noProof/>
+          <w:lang w:eastAsia="es-CO"/>
         </w:rPr>
         <w:drawing>
           <wp:inline distT="0" distB="0" distL="0" distR="0">
@@ -1333,6 +1448,7 @@
       <w:r>
         <w:rPr>
           <w:noProof/>
+          <w:lang w:eastAsia="es-CO"/>
         </w:rPr>
         <w:drawing>
           <wp:inline distT="0" distB="0" distL="0" distR="0">
@@ -1386,6 +1502,7 @@
       <w:r>
         <w:rPr>
           <w:noProof/>
+          <w:lang w:eastAsia="es-CO"/>
         </w:rPr>
         <w:drawing>
           <wp:inline distT="0" distB="0" distL="0" distR="0">
@@ -1439,6 +1556,7 @@
       <w:r>
         <w:rPr>
           <w:noProof/>
+          <w:lang w:eastAsia="es-CO"/>
         </w:rPr>
         <w:drawing>
           <wp:inline distT="0" distB="0" distL="0" distR="0">
@@ -1492,6 +1610,7 @@
       <w:r>
         <w:rPr>
           <w:noProof/>
+          <w:lang w:eastAsia="es-CO"/>
         </w:rPr>
         <w:drawing>
           <wp:inline distT="0" distB="0" distL="0" distR="0">
@@ -1545,6 +1664,7 @@
       <w:r>
         <w:rPr>
           <w:noProof/>
+          <w:lang w:eastAsia="es-CO"/>
         </w:rPr>
         <w:drawing>
           <wp:inline distT="0" distB="0" distL="0" distR="0">
@@ -1598,6 +1718,7 @@
       <w:r>
         <w:rPr>
           <w:noProof/>
+          <w:lang w:eastAsia="es-CO"/>
         </w:rPr>
         <w:drawing>
           <wp:inline distT="0" distB="0" distL="0" distR="0">
@@ -1651,6 +1772,7 @@
       <w:r>
         <w:rPr>
           <w:noProof/>
+          <w:lang w:eastAsia="es-CO"/>
         </w:rPr>
         <w:drawing>
           <wp:inline distT="0" distB="0" distL="0" distR="0" wp14:anchorId="0E339537" wp14:editId="6BF00FC2">
@@ -1704,6 +1826,7 @@
       <w:r>
         <w:rPr>
           <w:noProof/>
+          <w:lang w:eastAsia="es-CO"/>
         </w:rPr>
         <w:drawing>
           <wp:inline distT="0" distB="0" distL="0" distR="0">
@@ -1757,6 +1880,7 @@
       <w:r>
         <w:rPr>
           <w:noProof/>
+          <w:lang w:eastAsia="es-CO"/>
         </w:rPr>
         <w:drawing>
           <wp:inline distT="0" distB="0" distL="0" distR="0">
@@ -1836,7 +1960,9 @@
       <w:r>
         <w:rPr>
           <w:noProof/>
-        </w:rPr>
+          <w:lang w:eastAsia="es-CO"/>
+        </w:rPr>
+        <w:lastRenderedPageBreak/>
         <w:drawing>
           <wp:inline distT="0" distB="0" distL="0" distR="0" wp14:anchorId="456E6FB5" wp14:editId="38C03DD5">
             <wp:extent cx="3164440" cy="3018155"/>
@@ -1900,13 +2026,7 @@
         </w:rPr>
       </w:pPr>
       <w:r>
-        <w:t>Imagen</w:t>
-      </w:r>
-      <w:r>
-        <w:t xml:space="preserve"> 8</w:t>
-      </w:r>
-      <w:r>
-        <w:t xml:space="preserve"> Sprite Personaje principal del nivel 2</w:t>
+        <w:t>Imagen 8 Sprite Personaje principal del nivel 2</w:t>
       </w:r>
     </w:p>
     <w:p>
@@ -1918,6 +2038,7 @@
       <w:r>
         <w:rPr>
           <w:noProof/>
+          <w:lang w:eastAsia="es-CO"/>
         </w:rPr>
         <w:drawing>
           <wp:inline distT="0" distB="0" distL="0" distR="0" wp14:anchorId="4210EE5E" wp14:editId="1E956BC2">
@@ -1979,13 +2100,7 @@
         </w:rPr>
       </w:pPr>
       <w:r>
-        <w:t xml:space="preserve">Imagen </w:t>
-      </w:r>
-      <w:r>
-        <w:t>9</w:t>
-      </w:r>
-      <w:r>
-        <w:t xml:space="preserve"> Sprites enemigo</w:t>
+        <w:t>Imagen 9 Sprites enemigo</w:t>
       </w:r>
       <w:r>
         <w:rPr>
@@ -2012,7 +2127,9 @@
       <w:r>
         <w:rPr>
           <w:noProof/>
-        </w:rPr>
+          <w:lang w:eastAsia="es-CO"/>
+        </w:rPr>
+        <w:lastRenderedPageBreak/>
         <w:drawing>
           <wp:inline distT="0" distB="0" distL="0" distR="0" wp14:anchorId="6553C29F" wp14:editId="595E4319">
             <wp:extent cx="3153051" cy="5211098"/>
@@ -2076,13 +2193,7 @@
         </w:rPr>
       </w:pPr>
       <w:r>
-        <w:t xml:space="preserve">Imagen </w:t>
-      </w:r>
-      <w:r>
-        <w:t>10</w:t>
-      </w:r>
-      <w:r>
-        <w:t xml:space="preserve"> Sprites enemigo 2 del nivel 2</w:t>
+        <w:t>Imagen 10 Sprites enemigo 2 del nivel 2</w:t>
       </w:r>
     </w:p>
     <w:p>
@@ -2094,7 +2205,9 @@
       <w:r>
         <w:rPr>
           <w:noProof/>
-        </w:rPr>
+          <w:lang w:eastAsia="es-CO"/>
+        </w:rPr>
+        <w:lastRenderedPageBreak/>
         <w:drawing>
           <wp:inline distT="0" distB="0" distL="0" distR="0" wp14:anchorId="10410128" wp14:editId="28D624AA">
             <wp:extent cx="5613400" cy="3154918"/>
@@ -2149,30 +2262,12 @@
       <w:pPr>
         <w:pStyle w:val="Descripcin"/>
         <w:jc w:val="center"/>
-        <w:rPr>
-          <w:rFonts w:ascii="Times New Roman" w:hAnsi="Times New Roman" w:cs="Times New Roman"/>
-          <w:sz w:val="24"/>
-        </w:rPr>
-      </w:pPr>
-      <w:r>
-        <w:t xml:space="preserve">Imagen </w:t>
-      </w:r>
-      <w:r>
-        <w:t>11</w:t>
-      </w:r>
-      <w:r>
-        <w:t xml:space="preserve"> Sprites enemigo 3 del nivel 2</w:t>
-      </w:r>
-    </w:p>
-    <w:p>
-      <w:pPr>
-        <w:spacing w:line="480" w:lineRule="auto"/>
-        <w:jc w:val="center"/>
-        <w:rPr>
-          <w:rFonts w:ascii="Times New Roman" w:hAnsi="Times New Roman" w:cs="Times New Roman"/>
-          <w:sz w:val="24"/>
-        </w:rPr>
-      </w:pPr>
+      </w:pPr>
+      <w:r>
+        <w:t>Imagen 11 Sprites enemigo 3 del nivel 2</w:t>
+      </w:r>
+      <w:bookmarkStart w:id="0" w:name="_GoBack"/>
+      <w:bookmarkEnd w:id="0"/>
     </w:p>
     <w:sectPr>
       <w:pgSz w:w="12242" w:h="15842" w:code="122"/>
@@ -2185,7 +2280,7 @@
 </file>
 
 <file path=word/styles.xml><?xml version="1.0" encoding="utf-8"?>
-<w:styles xmlns:mc="http://schemas.openxmlformats.org/markup-compatibility/2006" xmlns:r="http://schemas.openxmlformats.org/officeDocument/2006/relationships" xmlns:w="http://schemas.openxmlformats.org/wordprocessingml/2006/main" xmlns:w14="http://schemas.microsoft.com/office/word/2010/wordml" xmlns:w15="http://schemas.microsoft.com/office/word/2012/wordml" xmlns:w16cid="http://schemas.microsoft.com/office/word/2016/wordml/cid" xmlns:w16se="http://schemas.microsoft.com/office/word/2015/wordml/symex" mc:Ignorable="w14 w15 w16se w16cid">
+<w:styles xmlns:mc="http://schemas.openxmlformats.org/markup-compatibility/2006" xmlns:r="http://schemas.openxmlformats.org/officeDocument/2006/relationships" xmlns:w="http://schemas.openxmlformats.org/wordprocessingml/2006/main" xmlns:w14="http://schemas.microsoft.com/office/word/2010/wordml" xmlns:w15="http://schemas.microsoft.com/office/word/2012/wordml" mc:Ignorable="w14 w15">
   <w:docDefaults>
     <w:rPrDefault>
       <w:rPr>
@@ -2201,7 +2296,7 @@
       </w:pPr>
     </w:pPrDefault>
   </w:docDefaults>
-  <w:latentStyles w:defLockedState="0" w:defUIPriority="99" w:defSemiHidden="0" w:defUnhideWhenUsed="0" w:defQFormat="0" w:count="375">
+  <w:latentStyles w:defLockedState="0" w:defUIPriority="99" w:defSemiHidden="0" w:defUnhideWhenUsed="0" w:defQFormat="0" w:count="371">
     <w:lsdException w:name="Normal" w:uiPriority="0" w:qFormat="1"/>
     <w:lsdException w:name="heading 1" w:uiPriority="9" w:qFormat="1"/>
     <w:lsdException w:name="heading 2" w:semiHidden="1" w:uiPriority="9" w:unhideWhenUsed="1" w:qFormat="1"/>
@@ -2307,6 +2402,7 @@
     <w:lsdException w:name="HTML Sample" w:semiHidden="1" w:unhideWhenUsed="1"/>
     <w:lsdException w:name="HTML Typewriter" w:semiHidden="1" w:unhideWhenUsed="1"/>
     <w:lsdException w:name="HTML Variable" w:semiHidden="1" w:unhideWhenUsed="1"/>
+    <w:lsdException w:name="Normal Table" w:semiHidden="1" w:unhideWhenUsed="1"/>
     <w:lsdException w:name="annotation subject" w:semiHidden="1" w:unhideWhenUsed="1"/>
     <w:lsdException w:name="No List" w:semiHidden="1" w:unhideWhenUsed="1"/>
     <w:lsdException w:name="Outline List 1" w:semiHidden="1" w:unhideWhenUsed="1"/>
@@ -2350,8 +2446,10 @@
     <w:lsdException w:name="Table Elegant" w:semiHidden="1" w:unhideWhenUsed="1"/>
     <w:lsdException w:name="Table Professional" w:semiHidden="1" w:unhideWhenUsed="1"/>
     <w:lsdException w:name="Table Subtle 1" w:semiHidden="1" w:unhideWhenUsed="1"/>
+    <w:lsdException w:name="Table Subtle 2" w:semiHidden="1" w:unhideWhenUsed="1"/>
     <w:lsdException w:name="Table Web 1" w:semiHidden="1" w:unhideWhenUsed="1"/>
     <w:lsdException w:name="Table Web 2" w:semiHidden="1" w:unhideWhenUsed="1"/>
+    <w:lsdException w:name="Table Web 3" w:semiHidden="1" w:unhideWhenUsed="1"/>
     <w:lsdException w:name="Balloon Text" w:semiHidden="1" w:unhideWhenUsed="1"/>
     <w:lsdException w:name="Table Grid" w:uiPriority="39"/>
     <w:lsdException w:name="Table Theme" w:semiHidden="1" w:unhideWhenUsed="1"/>
@@ -2570,10 +2668,6 @@
     <w:lsdException w:name="List Table 5 Dark Accent 6" w:uiPriority="50"/>
     <w:lsdException w:name="List Table 6 Colorful Accent 6" w:uiPriority="51"/>
     <w:lsdException w:name="List Table 7 Colorful Accent 6" w:uiPriority="52"/>
-    <w:lsdException w:name="Mention" w:semiHidden="1" w:unhideWhenUsed="1"/>
-    <w:lsdException w:name="Smart Hyperlink" w:semiHidden="1" w:unhideWhenUsed="1"/>
-    <w:lsdException w:name="Hashtag" w:semiHidden="1" w:unhideWhenUsed="1"/>
-    <w:lsdException w:name="Unresolved Mention" w:semiHidden="1" w:unhideWhenUsed="1"/>
   </w:latentStyles>
   <w:style w:type="paragraph" w:default="1" w:styleId="Normal">
     <w:name w:val="Normal"/>

</xml_diff>